<commit_message>
Update document srs (2)
</commit_message>
<xml_diff>
--- a/Dokumen RUP/irci_srs1.docx
+++ b/Dokumen RUP/irci_srs1.docx
@@ -8,12 +8,12 @@
         <w:jc w:val="right"/>
       </w:pPr>
       <w:r>
-        <w:t>Indonesian Research Citation In</w:t>
+        <w:t>Indonesian Research Citat</w:t>
       </w:r>
       <w:bookmarkStart w:id="0" w:name="_GoBack"/>
       <w:bookmarkEnd w:id="0"/>
       <w:r>
-        <w:t>dex (IRCI)</w:t>
+        <w:t>ion Index (IRCI)</w:t>
       </w:r>
     </w:p>
     <w:p>
@@ -84,15 +84,7 @@
         <w:pStyle w:val="InfoBlue"/>
       </w:pPr>
       <w:r>
-        <w:t>[Note: The following template is provided for use with the Rational Unified Process.  Text enclosed in square brackets and displayed in blue italics (style=</w:t>
-      </w:r>
-      <w:proofErr w:type="spellStart"/>
-      <w:r>
-        <w:t>InfoBlue</w:t>
-      </w:r>
-      <w:proofErr w:type="spellEnd"/>
-      <w:r>
-        <w:t>) is included to provide guidance to the author and should be deleted before publishing the document. A paragraph entered following this style will automatically be set to normal (style=Body Text).]</w:t>
+        <w:t>[Note: The following template is provided for use with the Rational Unified Process.  Text enclosed in square brackets and displayed in blue italics (style=InfoBlue) is included to provide guidance to the author and should be deleted before publishing the document. A paragraph entered following this style will automatically be set to normal (style=Body Text).]</w:t>
       </w:r>
     </w:p>
     <w:p>
@@ -118,35 +110,15 @@
         <w:t>no use-case modeling</w:t>
       </w:r>
       <w:r>
-        <w:t xml:space="preserve">.  It captures all requirements in a single </w:t>
-      </w:r>
-      <w:proofErr w:type="gramStart"/>
-      <w:r>
-        <w:t>document,  with</w:t>
-      </w:r>
-      <w:proofErr w:type="gramEnd"/>
-      <w:r>
-        <w:t xml:space="preserve">  applicable sections inserted from the  Supplementary Specifications (which would no longer be needed).  For a template of an SRS using use-case modeling, </w:t>
-      </w:r>
-      <w:proofErr w:type="gramStart"/>
-      <w:r>
-        <w:t>which  consists</w:t>
-      </w:r>
-      <w:proofErr w:type="gramEnd"/>
-      <w:r>
-        <w:t xml:space="preserve"> of a package containing use cases of the use-case model and applicable Supplementary Specifications and other supporting information, see rup_srs-uc.dot.]</w:t>
+        <w:t>.  It captures all requirements in a single document,  with  applicable sections inserted from the  Supplementary Specifications (which would no longer be needed).  For a template of an SRS using use-case modeling, which  consists of a package containing use cases of the use-case model and applicable Supplementary Specifications and other supporting information, see rup_srs-uc.dot.]</w:t>
       </w:r>
     </w:p>
     <w:p>
       <w:pPr>
         <w:pStyle w:val="InfoBlue"/>
         <w:sectPr>
-          <w:headerReference w:type="even" r:id="rId7"/>
-          <w:headerReference w:type="default" r:id="rId8"/>
-          <w:footerReference w:type="even" r:id="rId9"/>
-          <w:footerReference w:type="default" r:id="rId10"/>
-          <w:headerReference w:type="first" r:id="rId11"/>
-          <w:footerReference w:type="first" r:id="rId12"/>
+          <w:headerReference w:type="default" r:id="rId7"/>
+          <w:footerReference w:type="even" r:id="rId8"/>
           <w:pgSz w:w="12240" w:h="15840" w:code="1"/>
           <w:pgMar w:top="1440" w:right="1440" w:bottom="1440" w:left="1440" w:header="720" w:footer="720" w:gutter="0"/>
           <w:cols w:space="720"/>
@@ -278,23 +250,7 @@
               <w:pStyle w:val="Tabletext"/>
             </w:pPr>
             <w:r>
-              <w:t>&lt;</w:t>
-            </w:r>
-            <w:proofErr w:type="spellStart"/>
-            <w:r>
-              <w:t>dd</w:t>
-            </w:r>
-            <w:proofErr w:type="spellEnd"/>
-            <w:r>
-              <w:t>/mmm/</w:t>
-            </w:r>
-            <w:proofErr w:type="spellStart"/>
-            <w:r>
-              <w:t>yy</w:t>
-            </w:r>
-            <w:proofErr w:type="spellEnd"/>
-            <w:r>
-              <w:t>&gt;</w:t>
+              <w:t>&lt;dd/mmm/yy&gt;</w:t>
             </w:r>
           </w:p>
         </w:tc>
@@ -307,15 +263,7 @@
               <w:pStyle w:val="Tabletext"/>
             </w:pPr>
             <w:r>
-              <w:t>&lt;</w:t>
-            </w:r>
-            <w:proofErr w:type="spellStart"/>
-            <w:r>
-              <w:t>x.x</w:t>
-            </w:r>
-            <w:proofErr w:type="spellEnd"/>
-            <w:r>
-              <w:t>&gt;</w:t>
+              <w:t>&lt;x.x&gt;</w:t>
             </w:r>
           </w:p>
         </w:tc>
@@ -2839,100 +2787,232 @@
     </w:p>
     <w:p>
       <w:pPr>
+        <w:pStyle w:val="Heading2"/>
+      </w:pPr>
+      <w:bookmarkStart w:id="2" w:name="_Toc456598587"/>
+      <w:r>
+        <w:t>Purpose</w:t>
+      </w:r>
+      <w:bookmarkEnd w:id="2"/>
+    </w:p>
+    <w:p>
+      <w:pPr>
         <w:pStyle w:val="InfoBlue"/>
-      </w:pPr>
-      <w:r>
-        <w:t>[The introduction of the SRS should provide an overview of the entire SRS. It should include the purpose, scope, definitions, acronyms, abbreviations, references and overview of the SRS.]</w:t>
+        <w:rPr>
+          <w:rFonts w:ascii="Arial" w:hAnsi="Arial" w:cs="Arial"/>
+          <w:color w:val="auto"/>
+        </w:rPr>
+      </w:pPr>
+      <w:r>
+        <w:rPr>
+          <w:rFonts w:ascii="Arial" w:hAnsi="Arial" w:cs="Arial"/>
+          <w:color w:val="auto"/>
+        </w:rPr>
+        <w:t>For showing researcher’s scholar profile and for the extension is for searching researcher’s scholar profile.</w:t>
       </w:r>
     </w:p>
     <w:p>
       <w:pPr>
         <w:pStyle w:val="Heading2"/>
       </w:pPr>
-      <w:bookmarkStart w:id="2" w:name="_Toc456598587"/>
-      <w:r>
-        <w:t>Purpose</w:t>
-      </w:r>
-      <w:bookmarkEnd w:id="2"/>
+      <w:bookmarkStart w:id="3" w:name="_Toc456598588"/>
+      <w:r>
+        <w:t>Scope</w:t>
+      </w:r>
+      <w:bookmarkEnd w:id="3"/>
+    </w:p>
+    <w:p>
+      <w:pPr>
+        <w:ind w:left="720"/>
+      </w:pPr>
+      <w:r>
+        <w:rPr>
+          <w:rFonts w:ascii="Arial" w:hAnsi="Arial" w:cs="Arial"/>
+        </w:rPr>
+        <w:t>The scope of this use case is providing guest for seeing researcher’s scholar profile and searching the profile. This use case has extension to Search Researcher’s Scholar Profile.</w:t>
+      </w:r>
+    </w:p>
+    <w:p>
+      <w:pPr>
+        <w:pStyle w:val="Heading2"/>
+      </w:pPr>
+      <w:bookmarkStart w:id="4" w:name="_Toc456598589"/>
+      <w:r>
+        <w:t>Definitions, Acronyms and Abbreviations</w:t>
+      </w:r>
+      <w:bookmarkEnd w:id="4"/>
     </w:p>
     <w:p>
       <w:pPr>
         <w:pStyle w:val="InfoBlue"/>
-      </w:pPr>
-      <w:r>
-        <w:t>[Specify the purpose of this SRS. The SRS should fully describe the external behavior of the application or subsystem identified. It also describes nonfunctional requirements, design constraints and other factors necessary to provide a complete and comprehensive description of the requirements for the software.]</w:t>
+        <w:rPr>
+          <w:rFonts w:ascii="Arial" w:hAnsi="Arial" w:cs="Arial"/>
+          <w:color w:val="auto"/>
+        </w:rPr>
+      </w:pPr>
+      <w:r>
+        <w:rPr>
+          <w:rFonts w:ascii="Arial" w:hAnsi="Arial" w:cs="Arial"/>
+          <w:color w:val="auto"/>
+        </w:rPr>
+        <w:t>Here is a list of definitions and key terms used in this document:</w:t>
+      </w:r>
+    </w:p>
+    <w:p>
+      <w:pPr>
+        <w:pStyle w:val="BodyText"/>
+        <w:numPr>
+          <w:ilvl w:val="0"/>
+          <w:numId w:val="7"/>
+        </w:numPr>
+      </w:pPr>
+      <w:r>
+        <w:rPr>
+          <w:rFonts w:ascii="Arial" w:hAnsi="Arial" w:cs="Arial"/>
+        </w:rPr>
+        <w:t>IRCI</w:t>
+      </w:r>
+      <w:r>
+        <w:rPr>
+          <w:rFonts w:ascii="Arial" w:hAnsi="Arial" w:cs="Arial"/>
+        </w:rPr>
+        <w:tab/>
+        <w:t>: Indonesia Research Citation Index.</w:t>
+      </w:r>
+    </w:p>
+    <w:p>
+      <w:pPr>
+        <w:pStyle w:val="BodyText"/>
+        <w:numPr>
+          <w:ilvl w:val="0"/>
+          <w:numId w:val="7"/>
+        </w:numPr>
+      </w:pPr>
+      <w:r>
+        <w:rPr>
+          <w:rFonts w:ascii="Arial" w:hAnsi="Arial" w:cs="Arial"/>
+        </w:rPr>
+        <w:t>SRS</w:t>
+      </w:r>
+      <w:r>
+        <w:rPr>
+          <w:rFonts w:ascii="Arial" w:hAnsi="Arial" w:cs="Arial"/>
+        </w:rPr>
+        <w:tab/>
+        <w:t>: Software Requirements Specification.</w:t>
       </w:r>
     </w:p>
     <w:p>
       <w:pPr>
         <w:pStyle w:val="Heading2"/>
       </w:pPr>
-      <w:bookmarkStart w:id="3" w:name="_Toc456598588"/>
-      <w:r>
-        <w:t>Scope</w:t>
-      </w:r>
-      <w:bookmarkEnd w:id="3"/>
+      <w:bookmarkStart w:id="5" w:name="_Toc456598590"/>
+      <w:r>
+        <w:t>References</w:t>
+      </w:r>
+      <w:bookmarkEnd w:id="5"/>
+    </w:p>
+    <w:p>
+      <w:pPr>
+        <w:ind w:left="720"/>
+        <w:rPr>
+          <w:rFonts w:ascii="Arial" w:hAnsi="Arial" w:cs="Arial"/>
+        </w:rPr>
+      </w:pPr>
+      <w:r>
+        <w:rPr>
+          <w:rFonts w:ascii="Arial" w:hAnsi="Arial" w:cs="Arial"/>
+        </w:rPr>
+        <w:t>The document that used as reference of this document can be seen below:</w:t>
+      </w:r>
+    </w:p>
+    <w:p>
+      <w:pPr>
+        <w:pStyle w:val="ListParagraph"/>
+        <w:numPr>
+          <w:ilvl w:val="0"/>
+          <w:numId w:val="8"/>
+        </w:numPr>
+        <w:rPr>
+          <w:rFonts w:ascii="Arial" w:hAnsi="Arial" w:cs="Arial"/>
+        </w:rPr>
+      </w:pPr>
+      <w:r>
+        <w:rPr>
+          <w:rFonts w:ascii="Arial" w:hAnsi="Arial" w:cs="Arial"/>
+        </w:rPr>
+        <w:t>Sequence diagram, class diagram, class analysis, and CDM made by Group 1</w:t>
+      </w:r>
+    </w:p>
+    <w:p>
+      <w:pPr>
+        <w:pStyle w:val="Heading2"/>
+      </w:pPr>
+      <w:bookmarkStart w:id="6" w:name="_Toc456598591"/>
+      <w:r>
+        <w:t>Overview</w:t>
+      </w:r>
+      <w:bookmarkEnd w:id="6"/>
     </w:p>
     <w:p>
       <w:pPr>
         <w:pStyle w:val="InfoBlue"/>
-      </w:pPr>
-      <w:r>
-        <w:t>[A brief description of the software application that the SRS applies to; the feature or other subsystem grouping; what Use Case model(s) it is associated with, and anything else that is affected or influenced by this document.]</w:t>
-      </w:r>
-    </w:p>
-    <w:p>
-      <w:pPr>
-        <w:pStyle w:val="Heading2"/>
-      </w:pPr>
-      <w:bookmarkStart w:id="4" w:name="_Toc456598589"/>
-      <w:r>
-        <w:t>Definitions, Acronyms and Abbreviations</w:t>
-      </w:r>
-      <w:bookmarkEnd w:id="4"/>
-    </w:p>
-    <w:p>
-      <w:pPr>
-        <w:pStyle w:val="InfoBlue"/>
-      </w:pPr>
-      <w:r>
-        <w:t>[This subsection should provide the definitions of all terms, acronyms, and abbreviations required to interpret properly the SRS.  This information may be provided by reference to the project Glossary.]</w:t>
-      </w:r>
-    </w:p>
-    <w:p>
-      <w:pPr>
-        <w:pStyle w:val="Heading2"/>
-      </w:pPr>
-      <w:bookmarkStart w:id="5" w:name="_Toc456598590"/>
-      <w:r>
-        <w:t>References</w:t>
-      </w:r>
-      <w:bookmarkEnd w:id="5"/>
-    </w:p>
-    <w:p>
-      <w:pPr>
-        <w:pStyle w:val="InfoBlue"/>
-      </w:pPr>
-      <w:r>
-        <w:t>[This subsection should provide a complete list of all documents referenced elsewhere in the SRS.  Each document should be identified by title, report number (if applicable), date, and publishing organization.  Specify the sources from which the references can be obtained. This information may be provided by reference to an appendix or to another document.]</w:t>
-      </w:r>
-    </w:p>
-    <w:p>
-      <w:pPr>
-        <w:pStyle w:val="Heading2"/>
-      </w:pPr>
-      <w:bookmarkStart w:id="6" w:name="_Toc456598591"/>
-      <w:r>
-        <w:t>Overview</w:t>
-      </w:r>
-      <w:bookmarkEnd w:id="6"/>
-    </w:p>
-    <w:p>
-      <w:pPr>
-        <w:pStyle w:val="InfoBlue"/>
-      </w:pPr>
-      <w:r>
-        <w:t>[This subsection should describe what the rest of the SRS contains and explain how the SRS is organized.]</w:t>
+        <w:rPr>
+          <w:rFonts w:ascii="Arial" w:hAnsi="Arial" w:cs="Arial"/>
+          <w:color w:val="auto"/>
+        </w:rPr>
+      </w:pPr>
+      <w:r>
+        <w:rPr>
+          <w:rFonts w:ascii="Arial" w:hAnsi="Arial" w:cs="Arial"/>
+          <w:color w:val="auto"/>
+        </w:rPr>
+        <w:t>This document outlines consist of three chapters with the following details:</w:t>
+      </w:r>
+    </w:p>
+    <w:p>
+      <w:pPr>
+        <w:pStyle w:val="BodyText"/>
+        <w:numPr>
+          <w:ilvl w:val="0"/>
+          <w:numId w:val="9"/>
+        </w:numPr>
+      </w:pPr>
+      <w:r>
+        <w:rPr>
+          <w:rFonts w:ascii="Arial" w:hAnsi="Arial" w:cs="Arial"/>
+        </w:rPr>
+        <w:t>Chapter 1 Introduction, an introduction to this Use-Case-Realization Specification document that contains the purpose of writing the document, the scope of the problem, also contains definitions, terms used, references as well as a general description of the document which is an overview SRS document.</w:t>
+      </w:r>
+    </w:p>
+    <w:p>
+      <w:pPr>
+        <w:pStyle w:val="BodyText"/>
+        <w:numPr>
+          <w:ilvl w:val="0"/>
+          <w:numId w:val="9"/>
+        </w:numPr>
+      </w:pPr>
+      <w:r>
+        <w:rPr>
+          <w:rFonts w:ascii="Arial" w:hAnsi="Arial" w:cs="Arial"/>
+        </w:rPr>
+        <w:t>Chapter 2 Flow of Events-Design, define the realization of use case in terms of collaborating objects and to summarize the connected to the use case and to explain how they are related.</w:t>
+      </w:r>
+    </w:p>
+    <w:p>
+      <w:pPr>
+        <w:pStyle w:val="BodyText"/>
+        <w:numPr>
+          <w:ilvl w:val="0"/>
+          <w:numId w:val="9"/>
+        </w:numPr>
+      </w:pPr>
+      <w:r>
+        <w:rPr>
+          <w:rFonts w:ascii="Arial" w:hAnsi="Arial" w:cs="Arial"/>
+        </w:rPr>
+        <w:t>Chapter 3 Derived Requirement, describing all of the requirements of the system such as non-functional requirement.</w:t>
       </w:r>
     </w:p>
     <w:p>
@@ -2958,7 +3038,7 @@
         <w:pStyle w:val="InfoBlue"/>
         <w:numPr>
           <w:ilvl w:val="0"/>
-          <w:numId w:val="47"/>
+          <w:numId w:val="5"/>
         </w:numPr>
       </w:pPr>
       <w:r>
@@ -2970,7 +3050,7 @@
         <w:pStyle w:val="InfoBlue"/>
         <w:numPr>
           <w:ilvl w:val="0"/>
-          <w:numId w:val="47"/>
+          <w:numId w:val="5"/>
         </w:numPr>
       </w:pPr>
       <w:r>
@@ -2982,7 +3062,7 @@
         <w:pStyle w:val="InfoBlue"/>
         <w:numPr>
           <w:ilvl w:val="0"/>
-          <w:numId w:val="47"/>
+          <w:numId w:val="5"/>
         </w:numPr>
       </w:pPr>
       <w:r>
@@ -2994,7 +3074,7 @@
         <w:pStyle w:val="InfoBlue"/>
         <w:numPr>
           <w:ilvl w:val="0"/>
-          <w:numId w:val="47"/>
+          <w:numId w:val="5"/>
         </w:numPr>
       </w:pPr>
       <w:r>
@@ -3006,7 +3086,7 @@
         <w:pStyle w:val="InfoBlue"/>
         <w:numPr>
           <w:ilvl w:val="0"/>
-          <w:numId w:val="47"/>
+          <w:numId w:val="5"/>
         </w:numPr>
       </w:pPr>
       <w:r>
@@ -3018,7 +3098,7 @@
         <w:pStyle w:val="InfoBlue"/>
         <w:numPr>
           <w:ilvl w:val="0"/>
-          <w:numId w:val="47"/>
+          <w:numId w:val="5"/>
         </w:numPr>
       </w:pPr>
       <w:r>
@@ -3027,10 +3107,16 @@
     </w:p>
     <w:p>
       <w:pPr>
+        <w:pStyle w:val="BodyText"/>
+      </w:pPr>
+    </w:p>
+    <w:p>
+      <w:pPr>
         <w:pStyle w:val="Heading1"/>
       </w:pPr>
       <w:bookmarkStart w:id="8" w:name="_Toc456598593"/>
       <w:r>
+        <w:lastRenderedPageBreak/>
         <w:t>Specific Requirements</w:t>
       </w:r>
       <w:bookmarkEnd w:id="8"/>
@@ -3052,7 +3138,6 @@
       </w:pPr>
       <w:bookmarkStart w:id="9" w:name="_Toc456598594"/>
       <w:r>
-        <w:lastRenderedPageBreak/>
         <w:t>Functionality</w:t>
       </w:r>
       <w:bookmarkEnd w:id="9"/>
@@ -3070,15 +3155,7 @@
         <w:pStyle w:val="InfoBlue"/>
       </w:pPr>
       <w:r>
-        <w:t xml:space="preserve">Where application development tools (requirements tools, modeling tools, </w:t>
-      </w:r>
-      <w:proofErr w:type="spellStart"/>
-      <w:r>
-        <w:t>etc</w:t>
-      </w:r>
-      <w:proofErr w:type="spellEnd"/>
-      <w:r>
-        <w:t>) are employed to capture the functionality, this section document will refer to the availability of that data and indicate the location and name of the tool which is used to capture the data.]</w:t>
+        <w:t>Where application development tools (requirements tools, modeling tools, etc) are employed to capture the functionality, this section document will refer to the availability of that data and indicate the location and name of the tool which is used to capture the data.]</w:t>
       </w:r>
     </w:p>
     <w:p>
@@ -3126,7 +3203,7 @@
         <w:pStyle w:val="InfoBlue"/>
         <w:numPr>
           <w:ilvl w:val="0"/>
-          <w:numId w:val="23"/>
+          <w:numId w:val="2"/>
         </w:numPr>
         <w:tabs>
           <w:tab w:val="clear" w:pos="360"/>
@@ -3143,7 +3220,7 @@
         <w:pStyle w:val="InfoBlue"/>
         <w:numPr>
           <w:ilvl w:val="0"/>
-          <w:numId w:val="23"/>
+          <w:numId w:val="2"/>
         </w:numPr>
         <w:tabs>
           <w:tab w:val="clear" w:pos="360"/>
@@ -3160,7 +3237,7 @@
         <w:pStyle w:val="InfoBlue"/>
         <w:numPr>
           <w:ilvl w:val="0"/>
-          <w:numId w:val="23"/>
+          <w:numId w:val="2"/>
         </w:numPr>
         <w:tabs>
           <w:tab w:val="clear" w:pos="360"/>
@@ -3177,7 +3254,7 @@
         <w:pStyle w:val="InfoBlue"/>
         <w:numPr>
           <w:ilvl w:val="0"/>
-          <w:numId w:val="23"/>
+          <w:numId w:val="2"/>
         </w:numPr>
         <w:tabs>
           <w:tab w:val="clear" w:pos="360"/>
@@ -3234,7 +3311,7 @@
         <w:pStyle w:val="InfoBlue"/>
         <w:numPr>
           <w:ilvl w:val="0"/>
-          <w:numId w:val="24"/>
+          <w:numId w:val="3"/>
         </w:numPr>
         <w:tabs>
           <w:tab w:val="clear" w:pos="360"/>
@@ -3243,23 +3320,7 @@
         <w:ind w:left="1080"/>
       </w:pPr>
       <w:r>
-        <w:t xml:space="preserve">Availability – specify % of time available </w:t>
-      </w:r>
-      <w:proofErr w:type="gramStart"/>
-      <w:r>
-        <w:t xml:space="preserve">( </w:t>
-      </w:r>
-      <w:proofErr w:type="spellStart"/>
-      <w:r>
-        <w:t>xx</w:t>
-      </w:r>
-      <w:proofErr w:type="gramEnd"/>
-      <w:r>
-        <w:t>.xx</w:t>
-      </w:r>
-      <w:proofErr w:type="spellEnd"/>
-      <w:r>
-        <w:t>%), hours of use, maintenance access, degraded mode operations etc.</w:t>
+        <w:t>Availability – specify % of time available ( xx.xx%), hours of use, maintenance access, degraded mode operations etc.</w:t>
       </w:r>
     </w:p>
     <w:p>
@@ -3267,7 +3328,7 @@
         <w:pStyle w:val="InfoBlue"/>
         <w:numPr>
           <w:ilvl w:val="0"/>
-          <w:numId w:val="24"/>
+          <w:numId w:val="3"/>
         </w:numPr>
         <w:tabs>
           <w:tab w:val="clear" w:pos="360"/>
@@ -3284,7 +3345,7 @@
         <w:pStyle w:val="InfoBlue"/>
         <w:numPr>
           <w:ilvl w:val="0"/>
-          <w:numId w:val="24"/>
+          <w:numId w:val="3"/>
         </w:numPr>
         <w:tabs>
           <w:tab w:val="clear" w:pos="360"/>
@@ -3293,20 +3354,15 @@
         <w:ind w:left="1080"/>
       </w:pPr>
       <w:r>
-        <w:t xml:space="preserve">Mean Time To Repair (MTTR) – how long is the system allowed to be out of operation after it has </w:t>
-      </w:r>
-      <w:proofErr w:type="gramStart"/>
-      <w:r>
-        <w:t>failed?.</w:t>
-      </w:r>
-      <w:proofErr w:type="gramEnd"/>
+        <w:t>Mean Time To Repair (MTTR) – how long is the system allowed to be out of operation after it has failed?.</w:t>
+      </w:r>
     </w:p>
     <w:p>
       <w:pPr>
         <w:pStyle w:val="InfoBlue"/>
         <w:numPr>
           <w:ilvl w:val="0"/>
-          <w:numId w:val="24"/>
+          <w:numId w:val="3"/>
         </w:numPr>
         <w:tabs>
           <w:tab w:val="clear" w:pos="360"/>
@@ -3323,7 +3379,7 @@
         <w:pStyle w:val="InfoBlue"/>
         <w:numPr>
           <w:ilvl w:val="0"/>
-          <w:numId w:val="24"/>
+          <w:numId w:val="3"/>
         </w:numPr>
         <w:tabs>
           <w:tab w:val="clear" w:pos="360"/>
@@ -3340,7 +3396,7 @@
         <w:pStyle w:val="InfoBlue"/>
         <w:numPr>
           <w:ilvl w:val="0"/>
-          <w:numId w:val="24"/>
+          <w:numId w:val="3"/>
         </w:numPr>
         <w:tabs>
           <w:tab w:val="clear" w:pos="360"/>
@@ -3349,6 +3405,7 @@
         <w:ind w:left="1080"/>
       </w:pPr>
       <w:r>
+        <w:lastRenderedPageBreak/>
         <w:t>Bugs or defect rate – categorized in terms of minor, significant, and critical bugs: the requirement(s) must define what is meant by a “critical” bug (e.g., complete loss of data, complete inability to use certain parts of the functionality of the system).]</w:t>
       </w:r>
     </w:p>
@@ -3377,7 +3434,6 @@
       </w:pPr>
       <w:bookmarkStart w:id="15" w:name="_Toc456598600"/>
       <w:r>
-        <w:lastRenderedPageBreak/>
         <w:t>Performance</w:t>
       </w:r>
       <w:bookmarkEnd w:id="15"/>
@@ -3395,7 +3451,7 @@
         <w:pStyle w:val="InfoBlue"/>
         <w:numPr>
           <w:ilvl w:val="0"/>
-          <w:numId w:val="25"/>
+          <w:numId w:val="4"/>
         </w:numPr>
         <w:tabs>
           <w:tab w:val="clear" w:pos="360"/>
@@ -3404,15 +3460,7 @@
         <w:ind w:left="1080"/>
       </w:pPr>
       <w:r>
-        <w:t xml:space="preserve">Response time for a </w:t>
-      </w:r>
-      <w:proofErr w:type="gramStart"/>
-      <w:r>
-        <w:t>transaction(</w:t>
-      </w:r>
-      <w:proofErr w:type="gramEnd"/>
-      <w:r>
-        <w:t>average, maximum)</w:t>
+        <w:t>Response time for a transaction(average, maximum)</w:t>
       </w:r>
     </w:p>
     <w:p>
@@ -3420,7 +3468,7 @@
         <w:pStyle w:val="InfoBlue"/>
         <w:numPr>
           <w:ilvl w:val="0"/>
-          <w:numId w:val="25"/>
+          <w:numId w:val="4"/>
         </w:numPr>
         <w:tabs>
           <w:tab w:val="clear" w:pos="360"/>
@@ -3437,7 +3485,7 @@
         <w:pStyle w:val="InfoBlue"/>
         <w:numPr>
           <w:ilvl w:val="0"/>
-          <w:numId w:val="25"/>
+          <w:numId w:val="4"/>
         </w:numPr>
         <w:tabs>
           <w:tab w:val="clear" w:pos="360"/>
@@ -3454,7 +3502,7 @@
         <w:pStyle w:val="InfoBlue"/>
         <w:numPr>
           <w:ilvl w:val="0"/>
-          <w:numId w:val="25"/>
+          <w:numId w:val="4"/>
         </w:numPr>
         <w:tabs>
           <w:tab w:val="clear" w:pos="360"/>
@@ -3471,7 +3519,7 @@
         <w:pStyle w:val="InfoBlue"/>
         <w:numPr>
           <w:ilvl w:val="0"/>
-          <w:numId w:val="25"/>
+          <w:numId w:val="4"/>
         </w:numPr>
         <w:tabs>
           <w:tab w:val="clear" w:pos="360"/>
@@ -3609,15 +3657,7 @@
         <w:pStyle w:val="InfoBlue"/>
       </w:pPr>
       <w:r>
-        <w:t xml:space="preserve">[This section describes any purchased components to be used with the </w:t>
-      </w:r>
-      <w:proofErr w:type="gramStart"/>
-      <w:r>
-        <w:t>system ,</w:t>
-      </w:r>
-      <w:proofErr w:type="gramEnd"/>
-      <w:r>
-        <w:t xml:space="preserve"> any applicable licensing or usage restrictions, and any associated compatibility/interoperability or interface standards.]</w:t>
+        <w:t>[This section describes any purchased components to be used with the system , any applicable licensing or usage restrictions, and any associated compatibility/interoperability or interface standards.]</w:t>
       </w:r>
     </w:p>
     <w:p>
@@ -3635,15 +3675,11 @@
         <w:pStyle w:val="InfoBlue"/>
       </w:pPr>
       <w:r>
-        <w:t xml:space="preserve">[This section defines the interfaces that must be supported by the application. It should contain adequate specificity, protocols, ports and logical addresses, </w:t>
-      </w:r>
-      <w:proofErr w:type="spellStart"/>
-      <w:r>
-        <w:t>etc</w:t>
-      </w:r>
-      <w:proofErr w:type="spellEnd"/>
-      <w:r>
-        <w:t>, so that the software can be developed and verified against the interface requirements.]</w:t>
+        <w:t xml:space="preserve">[This section defines the interfaces that must be supported by the application. It should contain adequate specificity, protocols, ports and logical addresses, etc, so that the software can be developed and verified </w:t>
+      </w:r>
+      <w:r>
+        <w:lastRenderedPageBreak/>
+        <w:t>against the interface requirements.]</w:t>
       </w:r>
     </w:p>
     <w:p>
@@ -3681,17 +3717,8 @@
         <w:pStyle w:val="InfoBlue"/>
       </w:pPr>
       <w:r>
-        <w:t xml:space="preserve">[This section defines any hardware interfaces that are to be supported by the software, including logical </w:t>
-      </w:r>
-      <w:r>
-        <w:lastRenderedPageBreak/>
-        <w:t xml:space="preserve">structure, physical addresses, expected behavior, </w:t>
-      </w:r>
-      <w:proofErr w:type="gramStart"/>
-      <w:r>
-        <w:t>etc. ]</w:t>
-      </w:r>
-      <w:proofErr w:type="gramEnd"/>
+        <w:t>[This section defines any hardware interfaces that are to be supported by the software, including logical structure, physical addresses, expected behavior, etc. ]</w:t>
+      </w:r>
     </w:p>
     <w:p>
       <w:pPr>
@@ -3804,10 +3831,10 @@
       </w:r>
     </w:p>
     <w:sectPr>
-      <w:headerReference w:type="default" r:id="rId13"/>
-      <w:footerReference w:type="default" r:id="rId14"/>
-      <w:headerReference w:type="first" r:id="rId15"/>
-      <w:footerReference w:type="first" r:id="rId16"/>
+      <w:headerReference w:type="default" r:id="rId9"/>
+      <w:footerReference w:type="default" r:id="rId10"/>
+      <w:headerReference w:type="first" r:id="rId11"/>
+      <w:footerReference w:type="first" r:id="rId12"/>
       <w:pgSz w:w="12240" w:h="15840" w:code="1"/>
       <w:pgMar w:top="1440" w:right="1440" w:bottom="1440" w:left="1440" w:header="720" w:footer="720" w:gutter="0"/>
       <w:cols w:space="720"/>
@@ -3880,26 +3907,6 @@
 </file>
 
 <file path=word/footer2.xml><?xml version="1.0" encoding="utf-8"?>
-<w:ftr xmlns:wpc="http://schemas.microsoft.com/office/word/2010/wordprocessingCanvas" xmlns:cx="http://schemas.microsoft.com/office/drawing/2014/chartex" xmlns:cx1="http://schemas.microsoft.com/office/drawing/2015/9/8/chartex" xmlns:mc="http://schemas.openxmlformats.org/markup-compatibility/2006" xmlns:o="urn:schemas-microsoft-com:office:office" xmlns:r="http://schemas.openxmlformats.org/officeDocument/2006/relationships" xmlns:m="http://schemas.openxmlformats.org/officeDocument/2006/math" xmlns:v="urn:schemas-microsoft-com:vml" xmlns:wp14="http://schemas.microsoft.com/office/word/2010/wordprocessingDrawing" xmlns:wp="http://schemas.openxmlformats.org/drawingml/2006/wordprocessingDrawing" xmlns:w10="urn:schemas-microsoft-com:office:word" xmlns:w="http://schemas.openxmlformats.org/wordprocessingml/2006/main" xmlns:w14="http://schemas.microsoft.com/office/word/2010/wordml" xmlns:w15="http://schemas.microsoft.com/office/word/2012/wordml" xmlns:w16se="http://schemas.microsoft.com/office/word/2015/wordml/symex" xmlns:wpg="http://schemas.microsoft.com/office/word/2010/wordprocessingGroup" xmlns:wpi="http://schemas.microsoft.com/office/word/2010/wordprocessingInk" xmlns:wne="http://schemas.microsoft.com/office/word/2006/wordml" xmlns:wps="http://schemas.microsoft.com/office/word/2010/wordprocessingShape" mc:Ignorable="w14 w15 w16se wp14">
-  <w:p>
-    <w:pPr>
-      <w:pStyle w:val="Footer"/>
-    </w:pPr>
-  </w:p>
-</w:ftr>
-</file>
-
-<file path=word/footer3.xml><?xml version="1.0" encoding="utf-8"?>
-<w:ftr xmlns:wpc="http://schemas.microsoft.com/office/word/2010/wordprocessingCanvas" xmlns:cx="http://schemas.microsoft.com/office/drawing/2014/chartex" xmlns:cx1="http://schemas.microsoft.com/office/drawing/2015/9/8/chartex" xmlns:mc="http://schemas.openxmlformats.org/markup-compatibility/2006" xmlns:o="urn:schemas-microsoft-com:office:office" xmlns:r="http://schemas.openxmlformats.org/officeDocument/2006/relationships" xmlns:m="http://schemas.openxmlformats.org/officeDocument/2006/math" xmlns:v="urn:schemas-microsoft-com:vml" xmlns:wp14="http://schemas.microsoft.com/office/word/2010/wordprocessingDrawing" xmlns:wp="http://schemas.openxmlformats.org/drawingml/2006/wordprocessingDrawing" xmlns:w10="urn:schemas-microsoft-com:office:word" xmlns:w="http://schemas.openxmlformats.org/wordprocessingml/2006/main" xmlns:w14="http://schemas.microsoft.com/office/word/2010/wordml" xmlns:w15="http://schemas.microsoft.com/office/word/2012/wordml" xmlns:w16se="http://schemas.microsoft.com/office/word/2015/wordml/symex" xmlns:wpg="http://schemas.microsoft.com/office/word/2010/wordprocessingGroup" xmlns:wpi="http://schemas.microsoft.com/office/word/2010/wordprocessingInk" xmlns:wne="http://schemas.microsoft.com/office/word/2006/wordml" xmlns:wps="http://schemas.microsoft.com/office/word/2010/wordprocessingShape" mc:Ignorable="w14 w15 w16se wp14">
-  <w:p>
-    <w:pPr>
-      <w:pStyle w:val="Footer"/>
-    </w:pPr>
-  </w:p>
-</w:ftr>
-</file>
-
-<file path=word/footer4.xml><?xml version="1.0" encoding="utf-8"?>
 <w:ftr xmlns:wpc="http://schemas.microsoft.com/office/word/2010/wordprocessingCanvas" xmlns:cx="http://schemas.microsoft.com/office/drawing/2014/chartex" xmlns:cx1="http://schemas.microsoft.com/office/drawing/2015/9/8/chartex" xmlns:mc="http://schemas.openxmlformats.org/markup-compatibility/2006" xmlns:o="urn:schemas-microsoft-com:office:office" xmlns:r="http://schemas.openxmlformats.org/officeDocument/2006/relationships" xmlns:m="http://schemas.openxmlformats.org/officeDocument/2006/math" xmlns:v="urn:schemas-microsoft-com:vml" xmlns:wp14="http://schemas.microsoft.com/office/word/2010/wordprocessingDrawing" xmlns:wp="http://schemas.openxmlformats.org/drawingml/2006/wordprocessingDrawing" xmlns:w10="urn:schemas-microsoft-com:office:word" xmlns:w="http://schemas.openxmlformats.org/wordprocessingml/2006/main" xmlns:w14="http://schemas.microsoft.com/office/word/2010/wordml" xmlns:w15="http://schemas.microsoft.com/office/word/2012/wordml" xmlns:w16se="http://schemas.microsoft.com/office/word/2015/wordml/symex" xmlns:wpg="http://schemas.microsoft.com/office/word/2010/wordprocessingGroup" xmlns:wpi="http://schemas.microsoft.com/office/word/2010/wordprocessingInk" xmlns:wne="http://schemas.microsoft.com/office/word/2006/wordml" xmlns:wps="http://schemas.microsoft.com/office/word/2010/wordprocessingShape" mc:Ignorable="w14 w15 w16se wp14">
   <w:tbl>
     <w:tblPr>
@@ -3958,7 +3965,16 @@
             <w:sym w:font="Symbol" w:char="F0D3"/>
           </w:r>
           <w:r>
-            <w:t xml:space="preserve"> KELOMPOK 1 PPL D</w:t>
+            <w:t xml:space="preserve"> </w:t>
+          </w:r>
+          <w:r>
+            <w:t>PPL</w:t>
+          </w:r>
+          <w:r>
+            <w:t xml:space="preserve"> D</w:t>
+          </w:r>
+          <w:r>
+            <w:t xml:space="preserve"> GROUP 1</w:t>
           </w:r>
           <w:r>
             <w:t xml:space="preserve">, </w:t>
@@ -4008,7 +4024,7 @@
               <w:rStyle w:val="PageNumber"/>
               <w:noProof/>
             </w:rPr>
-            <w:t>7</w:t>
+            <w:t>4</w:t>
           </w:r>
           <w:r>
             <w:rPr>
@@ -4028,7 +4044,7 @@
 </w:ftr>
 </file>
 
-<file path=word/footer5.xml><?xml version="1.0" encoding="utf-8"?>
+<file path=word/footer3.xml><?xml version="1.0" encoding="utf-8"?>
 <w:ftr xmlns:wpc="http://schemas.microsoft.com/office/word/2010/wordprocessingCanvas" xmlns:cx="http://schemas.microsoft.com/office/drawing/2014/chartex" xmlns:cx1="http://schemas.microsoft.com/office/drawing/2015/9/8/chartex" xmlns:mc="http://schemas.openxmlformats.org/markup-compatibility/2006" xmlns:o="urn:schemas-microsoft-com:office:office" xmlns:r="http://schemas.openxmlformats.org/officeDocument/2006/relationships" xmlns:m="http://schemas.openxmlformats.org/officeDocument/2006/math" xmlns:v="urn:schemas-microsoft-com:vml" xmlns:wp14="http://schemas.microsoft.com/office/word/2010/wordprocessingDrawing" xmlns:wp="http://schemas.openxmlformats.org/drawingml/2006/wordprocessingDrawing" xmlns:w10="urn:schemas-microsoft-com:office:word" xmlns:w="http://schemas.openxmlformats.org/wordprocessingml/2006/main" xmlns:w14="http://schemas.microsoft.com/office/word/2010/wordml" xmlns:w15="http://schemas.microsoft.com/office/word/2012/wordml" xmlns:w16se="http://schemas.microsoft.com/office/word/2015/wordml/symex" xmlns:wpg="http://schemas.microsoft.com/office/word/2010/wordprocessingGroup" xmlns:wpi="http://schemas.microsoft.com/office/word/2010/wordprocessingInk" xmlns:wne="http://schemas.microsoft.com/office/word/2006/wordml" xmlns:wps="http://schemas.microsoft.com/office/word/2010/wordprocessingShape" mc:Ignorable="w14 w15 w16se wp14">
   <w:p>
     <w:pPr>
@@ -4064,16 +4080,6 @@
 </file>
 
 <file path=word/header1.xml><?xml version="1.0" encoding="utf-8"?>
-<w:hdr xmlns:wpc="http://schemas.microsoft.com/office/word/2010/wordprocessingCanvas" xmlns:cx="http://schemas.microsoft.com/office/drawing/2014/chartex" xmlns:cx1="http://schemas.microsoft.com/office/drawing/2015/9/8/chartex" xmlns:mc="http://schemas.openxmlformats.org/markup-compatibility/2006" xmlns:o="urn:schemas-microsoft-com:office:office" xmlns:r="http://schemas.openxmlformats.org/officeDocument/2006/relationships" xmlns:m="http://schemas.openxmlformats.org/officeDocument/2006/math" xmlns:v="urn:schemas-microsoft-com:vml" xmlns:wp14="http://schemas.microsoft.com/office/word/2010/wordprocessingDrawing" xmlns:wp="http://schemas.openxmlformats.org/drawingml/2006/wordprocessingDrawing" xmlns:w10="urn:schemas-microsoft-com:office:word" xmlns:w="http://schemas.openxmlformats.org/wordprocessingml/2006/main" xmlns:w14="http://schemas.microsoft.com/office/word/2010/wordml" xmlns:w15="http://schemas.microsoft.com/office/word/2012/wordml" xmlns:w16se="http://schemas.microsoft.com/office/word/2015/wordml/symex" xmlns:wpg="http://schemas.microsoft.com/office/word/2010/wordprocessingGroup" xmlns:wpi="http://schemas.microsoft.com/office/word/2010/wordprocessingInk" xmlns:wne="http://schemas.microsoft.com/office/word/2006/wordml" xmlns:wps="http://schemas.microsoft.com/office/word/2010/wordprocessingShape" mc:Ignorable="w14 w15 w16se wp14">
-  <w:p>
-    <w:pPr>
-      <w:pStyle w:val="Header"/>
-    </w:pPr>
-  </w:p>
-</w:hdr>
-</file>
-
-<file path=word/header2.xml><?xml version="1.0" encoding="utf-8"?>
 <w:hdr xmlns:wpc="http://schemas.microsoft.com/office/word/2010/wordprocessingCanvas" xmlns:cx="http://schemas.microsoft.com/office/drawing/2014/chartex" xmlns:cx1="http://schemas.microsoft.com/office/drawing/2015/9/8/chartex" xmlns:mc="http://schemas.openxmlformats.org/markup-compatibility/2006" xmlns:o="urn:schemas-microsoft-com:office:office" xmlns:r="http://schemas.openxmlformats.org/officeDocument/2006/relationships" xmlns:m="http://schemas.openxmlformats.org/officeDocument/2006/math" xmlns:v="urn:schemas-microsoft-com:vml" xmlns:wp14="http://schemas.microsoft.com/office/word/2010/wordprocessingDrawing" xmlns:wp="http://schemas.openxmlformats.org/drawingml/2006/wordprocessingDrawing" xmlns:w10="urn:schemas-microsoft-com:office:word" xmlns:w="http://schemas.openxmlformats.org/wordprocessingml/2006/main" xmlns:w14="http://schemas.microsoft.com/office/word/2010/wordml" xmlns:w15="http://schemas.microsoft.com/office/word/2012/wordml" xmlns:w16se="http://schemas.microsoft.com/office/word/2015/wordml/symex" xmlns:wpg="http://schemas.microsoft.com/office/word/2010/wordprocessingGroup" xmlns:wpi="http://schemas.microsoft.com/office/word/2010/wordprocessingInk" xmlns:wne="http://schemas.microsoft.com/office/word/2006/wordml" xmlns:wps="http://schemas.microsoft.com/office/word/2010/wordprocessingShape" mc:Ignorable="w14 w15 w16se wp14">
   <w:p>
     <w:pPr>
@@ -4110,7 +4116,15 @@
         <w:b/>
         <w:sz w:val="36"/>
       </w:rPr>
-      <w:t>KELOMPOK 1 PPL D</w:t>
+      <w:t>PPL D</w:t>
+    </w:r>
+    <w:r>
+      <w:rPr>
+        <w:rFonts w:ascii="Arial" w:hAnsi="Arial"/>
+        <w:b/>
+        <w:sz w:val="36"/>
+      </w:rPr>
+      <w:t xml:space="preserve"> GROUP 1</w:t>
     </w:r>
   </w:p>
   <w:p>
@@ -4132,17 +4146,7 @@
 </w:hdr>
 </file>
 
-<file path=word/header3.xml><?xml version="1.0" encoding="utf-8"?>
-<w:hdr xmlns:wpc="http://schemas.microsoft.com/office/word/2010/wordprocessingCanvas" xmlns:cx="http://schemas.microsoft.com/office/drawing/2014/chartex" xmlns:cx1="http://schemas.microsoft.com/office/drawing/2015/9/8/chartex" xmlns:mc="http://schemas.openxmlformats.org/markup-compatibility/2006" xmlns:o="urn:schemas-microsoft-com:office:office" xmlns:r="http://schemas.openxmlformats.org/officeDocument/2006/relationships" xmlns:m="http://schemas.openxmlformats.org/officeDocument/2006/math" xmlns:v="urn:schemas-microsoft-com:vml" xmlns:wp14="http://schemas.microsoft.com/office/word/2010/wordprocessingDrawing" xmlns:wp="http://schemas.openxmlformats.org/drawingml/2006/wordprocessingDrawing" xmlns:w10="urn:schemas-microsoft-com:office:word" xmlns:w="http://schemas.openxmlformats.org/wordprocessingml/2006/main" xmlns:w14="http://schemas.microsoft.com/office/word/2010/wordml" xmlns:w15="http://schemas.microsoft.com/office/word/2012/wordml" xmlns:w16se="http://schemas.microsoft.com/office/word/2015/wordml/symex" xmlns:wpg="http://schemas.microsoft.com/office/word/2010/wordprocessingGroup" xmlns:wpi="http://schemas.microsoft.com/office/word/2010/wordprocessingInk" xmlns:wne="http://schemas.microsoft.com/office/word/2006/wordml" xmlns:wps="http://schemas.microsoft.com/office/word/2010/wordprocessingShape" mc:Ignorable="w14 w15 w16se wp14">
-  <w:p>
-    <w:pPr>
-      <w:pStyle w:val="Header"/>
-    </w:pPr>
-  </w:p>
-</w:hdr>
-</file>
-
-<file path=word/header4.xml><?xml version="1.0" encoding="utf-8"?>
+<file path=word/header2.xml><?xml version="1.0" encoding="utf-8"?>
 <w:hdr xmlns:wpc="http://schemas.microsoft.com/office/word/2010/wordprocessingCanvas" xmlns:cx="http://schemas.microsoft.com/office/drawing/2014/chartex" xmlns:cx1="http://schemas.microsoft.com/office/drawing/2015/9/8/chartex" xmlns:mc="http://schemas.openxmlformats.org/markup-compatibility/2006" xmlns:o="urn:schemas-microsoft-com:office:office" xmlns:r="http://schemas.openxmlformats.org/officeDocument/2006/relationships" xmlns:m="http://schemas.openxmlformats.org/officeDocument/2006/math" xmlns:v="urn:schemas-microsoft-com:vml" xmlns:wp14="http://schemas.microsoft.com/office/word/2010/wordprocessingDrawing" xmlns:wp="http://schemas.openxmlformats.org/drawingml/2006/wordprocessingDrawing" xmlns:w10="urn:schemas-microsoft-com:office:word" xmlns:w="http://schemas.openxmlformats.org/wordprocessingml/2006/main" xmlns:w14="http://schemas.microsoft.com/office/word/2010/wordml" xmlns:w15="http://schemas.microsoft.com/office/word/2012/wordml" xmlns:w16se="http://schemas.microsoft.com/office/word/2015/wordml/symex" xmlns:wpg="http://schemas.microsoft.com/office/word/2010/wordprocessingGroup" xmlns:wpi="http://schemas.microsoft.com/office/word/2010/wordprocessingInk" xmlns:wne="http://schemas.microsoft.com/office/word/2006/wordml" xmlns:wps="http://schemas.microsoft.com/office/word/2010/wordprocessingShape" mc:Ignorable="w14 w15 w16se wp14">
   <w:tbl>
     <w:tblPr>
@@ -4256,7 +4260,7 @@
 </w:hdr>
 </file>
 
-<file path=word/header5.xml><?xml version="1.0" encoding="utf-8"?>
+<file path=word/header3.xml><?xml version="1.0" encoding="utf-8"?>
 <w:hdr xmlns:wpc="http://schemas.microsoft.com/office/word/2010/wordprocessingCanvas" xmlns:cx="http://schemas.microsoft.com/office/drawing/2014/chartex" xmlns:cx1="http://schemas.microsoft.com/office/drawing/2015/9/8/chartex" xmlns:mc="http://schemas.openxmlformats.org/markup-compatibility/2006" xmlns:o="urn:schemas-microsoft-com:office:office" xmlns:r="http://schemas.openxmlformats.org/officeDocument/2006/relationships" xmlns:m="http://schemas.openxmlformats.org/officeDocument/2006/math" xmlns:v="urn:schemas-microsoft-com:vml" xmlns:wp14="http://schemas.microsoft.com/office/word/2010/wordprocessingDrawing" xmlns:wp="http://schemas.openxmlformats.org/drawingml/2006/wordprocessingDrawing" xmlns:w10="urn:schemas-microsoft-com:office:word" xmlns:w="http://schemas.openxmlformats.org/wordprocessingml/2006/main" xmlns:w14="http://schemas.microsoft.com/office/word/2010/wordml" xmlns:w15="http://schemas.microsoft.com/office/word/2012/wordml" xmlns:w16se="http://schemas.microsoft.com/office/word/2015/wordml/symex" xmlns:wpg="http://schemas.microsoft.com/office/word/2010/wordprocessingGroup" xmlns:wpi="http://schemas.microsoft.com/office/word/2010/wordprocessingInk" xmlns:wne="http://schemas.microsoft.com/office/word/2006/wordml" xmlns:wps="http://schemas.microsoft.com/office/word/2010/wordprocessingShape" mc:Ignorable="w14 w15 w16se wp14">
   <w:p>
     <w:pPr>
@@ -4346,76 +4350,119 @@
     </w:lvl>
   </w:abstractNum>
   <w:abstractNum w:abstractNumId="1" w15:restartNumberingAfterBreak="0">
-    <w:nsid w:val="FFFFFFFE"/>
-    <w:multiLevelType w:val="singleLevel"/>
-    <w:tmpl w:val="FFFFFFFF"/>
-    <w:lvl w:ilvl="0">
-      <w:numFmt w:val="decimal"/>
-      <w:lvlText w:val="*"/>
-      <w:lvlJc w:val="left"/>
-    </w:lvl>
-  </w:abstractNum>
-  <w:abstractNum w:abstractNumId="2" w15:restartNumberingAfterBreak="0">
-    <w:nsid w:val="00224753"/>
-    <w:multiLevelType w:val="singleLevel"/>
-    <w:tmpl w:val="04090001"/>
-    <w:lvl w:ilvl="0">
+    <w:nsid w:val="053E39D6"/>
+    <w:multiLevelType w:val="hybridMultilevel"/>
+    <w:tmpl w:val="03E83E3E"/>
+    <w:lvl w:ilvl="0" w:tplc="04090001">
       <w:start w:val="1"/>
       <w:numFmt w:val="bullet"/>
       <w:lvlText w:val=""/>
       <w:lvlJc w:val="left"/>
       <w:pPr>
-        <w:tabs>
-          <w:tab w:val="num" w:pos="360"/>
-        </w:tabs>
-        <w:ind w:left="360" w:hanging="360"/>
+        <w:ind w:left="1440" w:hanging="360"/>
       </w:pPr>
       <w:rPr>
         <w:rFonts w:ascii="Symbol" w:hAnsi="Symbol" w:hint="default"/>
       </w:rPr>
     </w:lvl>
-  </w:abstractNum>
-  <w:abstractNum w:abstractNumId="3" w15:restartNumberingAfterBreak="0">
-    <w:nsid w:val="0A117094"/>
-    <w:multiLevelType w:val="singleLevel"/>
-    <w:tmpl w:val="04090001"/>
-    <w:lvl w:ilvl="0">
+    <w:lvl w:ilvl="1" w:tplc="04090003" w:tentative="1">
+      <w:start w:val="1"/>
+      <w:numFmt w:val="bullet"/>
+      <w:lvlText w:val="o"/>
+      <w:lvlJc w:val="left"/>
+      <w:pPr>
+        <w:ind w:left="2160" w:hanging="360"/>
+      </w:pPr>
+      <w:rPr>
+        <w:rFonts w:ascii="Courier New" w:hAnsi="Courier New" w:cs="Courier New" w:hint="default"/>
+      </w:rPr>
+    </w:lvl>
+    <w:lvl w:ilvl="2" w:tplc="04090005" w:tentative="1">
+      <w:start w:val="1"/>
+      <w:numFmt w:val="bullet"/>
+      <w:lvlText w:val=""/>
+      <w:lvlJc w:val="left"/>
+      <w:pPr>
+        <w:ind w:left="2880" w:hanging="360"/>
+      </w:pPr>
+      <w:rPr>
+        <w:rFonts w:ascii="Wingdings" w:hAnsi="Wingdings" w:hint="default"/>
+      </w:rPr>
+    </w:lvl>
+    <w:lvl w:ilvl="3" w:tplc="04090001" w:tentative="1">
       <w:start w:val="1"/>
       <w:numFmt w:val="bullet"/>
       <w:lvlText w:val=""/>
       <w:lvlJc w:val="left"/>
       <w:pPr>
-        <w:tabs>
-          <w:tab w:val="num" w:pos="360"/>
-        </w:tabs>
-        <w:ind w:left="360" w:hanging="360"/>
+        <w:ind w:left="3600" w:hanging="360"/>
       </w:pPr>
       <w:rPr>
         <w:rFonts w:ascii="Symbol" w:hAnsi="Symbol" w:hint="default"/>
       </w:rPr>
     </w:lvl>
-  </w:abstractNum>
-  <w:abstractNum w:abstractNumId="4" w15:restartNumberingAfterBreak="0">
-    <w:nsid w:val="17CB6DC4"/>
-    <w:multiLevelType w:val="singleLevel"/>
-    <w:tmpl w:val="04090001"/>
-    <w:lvl w:ilvl="0">
+    <w:lvl w:ilvl="4" w:tplc="04090003" w:tentative="1">
+      <w:start w:val="1"/>
+      <w:numFmt w:val="bullet"/>
+      <w:lvlText w:val="o"/>
+      <w:lvlJc w:val="left"/>
+      <w:pPr>
+        <w:ind w:left="4320" w:hanging="360"/>
+      </w:pPr>
+      <w:rPr>
+        <w:rFonts w:ascii="Courier New" w:hAnsi="Courier New" w:cs="Courier New" w:hint="default"/>
+      </w:rPr>
+    </w:lvl>
+    <w:lvl w:ilvl="5" w:tplc="04090005" w:tentative="1">
+      <w:start w:val="1"/>
+      <w:numFmt w:val="bullet"/>
+      <w:lvlText w:val=""/>
+      <w:lvlJc w:val="left"/>
+      <w:pPr>
+        <w:ind w:left="5040" w:hanging="360"/>
+      </w:pPr>
+      <w:rPr>
+        <w:rFonts w:ascii="Wingdings" w:hAnsi="Wingdings" w:hint="default"/>
+      </w:rPr>
+    </w:lvl>
+    <w:lvl w:ilvl="6" w:tplc="04090001" w:tentative="1">
       <w:start w:val="1"/>
       <w:numFmt w:val="bullet"/>
       <w:lvlText w:val=""/>
       <w:lvlJc w:val="left"/>
       <w:pPr>
-        <w:tabs>
-          <w:tab w:val="num" w:pos="360"/>
-        </w:tabs>
-        <w:ind w:left="360" w:hanging="360"/>
+        <w:ind w:left="5760" w:hanging="360"/>
       </w:pPr>
       <w:rPr>
         <w:rFonts w:ascii="Symbol" w:hAnsi="Symbol" w:hint="default"/>
       </w:rPr>
     </w:lvl>
+    <w:lvl w:ilvl="7" w:tplc="04090003" w:tentative="1">
+      <w:start w:val="1"/>
+      <w:numFmt w:val="bullet"/>
+      <w:lvlText w:val="o"/>
+      <w:lvlJc w:val="left"/>
+      <w:pPr>
+        <w:ind w:left="6480" w:hanging="360"/>
+      </w:pPr>
+      <w:rPr>
+        <w:rFonts w:ascii="Courier New" w:hAnsi="Courier New" w:cs="Courier New" w:hint="default"/>
+      </w:rPr>
+    </w:lvl>
+    <w:lvl w:ilvl="8" w:tplc="04090005" w:tentative="1">
+      <w:start w:val="1"/>
+      <w:numFmt w:val="bullet"/>
+      <w:lvlText w:val=""/>
+      <w:lvlJc w:val="left"/>
+      <w:pPr>
+        <w:ind w:left="7200" w:hanging="360"/>
+      </w:pPr>
+      <w:rPr>
+        <w:rFonts w:ascii="Wingdings" w:hAnsi="Wingdings" w:hint="default"/>
+      </w:rPr>
+    </w:lvl>
   </w:abstractNum>
-  <w:abstractNum w:abstractNumId="5" w15:restartNumberingAfterBreak="0">
+  <w:abstractNum w:abstractNumId="2" w15:restartNumberingAfterBreak="0">
     <w:nsid w:val="22443AC4"/>
     <w:multiLevelType w:val="singleLevel"/>
     <w:tmpl w:val="04090001"/>
@@ -4435,107 +4482,120 @@
       </w:rPr>
     </w:lvl>
   </w:abstractNum>
-  <w:abstractNum w:abstractNumId="6" w15:restartNumberingAfterBreak="0">
-    <w:nsid w:val="2D4B634E"/>
-    <w:multiLevelType w:val="singleLevel"/>
-    <w:tmpl w:val="04090001"/>
-    <w:lvl w:ilvl="0">
+  <w:abstractNum w:abstractNumId="3" w15:restartNumberingAfterBreak="0">
+    <w:nsid w:val="42156C6D"/>
+    <w:multiLevelType w:val="hybridMultilevel"/>
+    <w:tmpl w:val="E3ACD934"/>
+    <w:lvl w:ilvl="0" w:tplc="04090001">
       <w:start w:val="1"/>
       <w:numFmt w:val="bullet"/>
       <w:lvlText w:val=""/>
       <w:lvlJc w:val="left"/>
       <w:pPr>
-        <w:tabs>
-          <w:tab w:val="num" w:pos="360"/>
-        </w:tabs>
-        <w:ind w:left="360" w:hanging="360"/>
+        <w:ind w:left="1440" w:hanging="360"/>
       </w:pPr>
       <w:rPr>
         <w:rFonts w:ascii="Symbol" w:hAnsi="Symbol" w:hint="default"/>
       </w:rPr>
     </w:lvl>
-  </w:abstractNum>
-  <w:abstractNum w:abstractNumId="7" w15:restartNumberingAfterBreak="0">
-    <w:nsid w:val="31DD2C45"/>
-    <w:multiLevelType w:val="singleLevel"/>
-    <w:tmpl w:val="04090001"/>
-    <w:lvl w:ilvl="0">
+    <w:lvl w:ilvl="1" w:tplc="04090003" w:tentative="1">
+      <w:start w:val="1"/>
+      <w:numFmt w:val="bullet"/>
+      <w:lvlText w:val="o"/>
+      <w:lvlJc w:val="left"/>
+      <w:pPr>
+        <w:ind w:left="2160" w:hanging="360"/>
+      </w:pPr>
+      <w:rPr>
+        <w:rFonts w:ascii="Courier New" w:hAnsi="Courier New" w:cs="Courier New" w:hint="default"/>
+      </w:rPr>
+    </w:lvl>
+    <w:lvl w:ilvl="2" w:tplc="04090005" w:tentative="1">
+      <w:start w:val="1"/>
+      <w:numFmt w:val="bullet"/>
+      <w:lvlText w:val=""/>
+      <w:lvlJc w:val="left"/>
+      <w:pPr>
+        <w:ind w:left="2880" w:hanging="360"/>
+      </w:pPr>
+      <w:rPr>
+        <w:rFonts w:ascii="Wingdings" w:hAnsi="Wingdings" w:hint="default"/>
+      </w:rPr>
+    </w:lvl>
+    <w:lvl w:ilvl="3" w:tplc="04090001" w:tentative="1">
       <w:start w:val="1"/>
       <w:numFmt w:val="bullet"/>
       <w:lvlText w:val=""/>
       <w:lvlJc w:val="left"/>
       <w:pPr>
-        <w:tabs>
-          <w:tab w:val="num" w:pos="360"/>
-        </w:tabs>
-        <w:ind w:left="360" w:hanging="360"/>
+        <w:ind w:left="3600" w:hanging="360"/>
       </w:pPr>
       <w:rPr>
         <w:rFonts w:ascii="Symbol" w:hAnsi="Symbol" w:hint="default"/>
       </w:rPr>
     </w:lvl>
-  </w:abstractNum>
-  <w:abstractNum w:abstractNumId="8" w15:restartNumberingAfterBreak="0">
-    <w:nsid w:val="32982B51"/>
-    <w:multiLevelType w:val="singleLevel"/>
-    <w:tmpl w:val="04090001"/>
-    <w:lvl w:ilvl="0">
+    <w:lvl w:ilvl="4" w:tplc="04090003" w:tentative="1">
+      <w:start w:val="1"/>
+      <w:numFmt w:val="bullet"/>
+      <w:lvlText w:val="o"/>
+      <w:lvlJc w:val="left"/>
+      <w:pPr>
+        <w:ind w:left="4320" w:hanging="360"/>
+      </w:pPr>
+      <w:rPr>
+        <w:rFonts w:ascii="Courier New" w:hAnsi="Courier New" w:cs="Courier New" w:hint="default"/>
+      </w:rPr>
+    </w:lvl>
+    <w:lvl w:ilvl="5" w:tplc="04090005" w:tentative="1">
+      <w:start w:val="1"/>
+      <w:numFmt w:val="bullet"/>
+      <w:lvlText w:val=""/>
+      <w:lvlJc w:val="left"/>
+      <w:pPr>
+        <w:ind w:left="5040" w:hanging="360"/>
+      </w:pPr>
+      <w:rPr>
+        <w:rFonts w:ascii="Wingdings" w:hAnsi="Wingdings" w:hint="default"/>
+      </w:rPr>
+    </w:lvl>
+    <w:lvl w:ilvl="6" w:tplc="04090001" w:tentative="1">
       <w:start w:val="1"/>
       <w:numFmt w:val="bullet"/>
       <w:lvlText w:val=""/>
       <w:lvlJc w:val="left"/>
       <w:pPr>
-        <w:tabs>
-          <w:tab w:val="num" w:pos="360"/>
-        </w:tabs>
-        <w:ind w:left="360" w:hanging="360"/>
+        <w:ind w:left="5760" w:hanging="360"/>
       </w:pPr>
       <w:rPr>
         <w:rFonts w:ascii="Symbol" w:hAnsi="Symbol" w:hint="default"/>
       </w:rPr>
     </w:lvl>
-  </w:abstractNum>
-  <w:abstractNum w:abstractNumId="9" w15:restartNumberingAfterBreak="0">
-    <w:nsid w:val="3375481C"/>
-    <w:multiLevelType w:val="singleLevel"/>
-    <w:tmpl w:val="E6747DA6"/>
-    <w:lvl w:ilvl="0">
+    <w:lvl w:ilvl="7" w:tplc="04090003" w:tentative="1">
       <w:start w:val="1"/>
       <w:numFmt w:val="bullet"/>
-      <w:lvlText w:val=""/>
+      <w:lvlText w:val="o"/>
       <w:lvlJc w:val="left"/>
       <w:pPr>
-        <w:tabs>
-          <w:tab w:val="num" w:pos="360"/>
-        </w:tabs>
-        <w:ind w:left="360" w:hanging="360"/>
+        <w:ind w:left="6480" w:hanging="360"/>
       </w:pPr>
       <w:rPr>
-        <w:rFonts w:ascii="Symbol" w:hAnsi="Symbol" w:hint="default"/>
+        <w:rFonts w:ascii="Courier New" w:hAnsi="Courier New" w:cs="Courier New" w:hint="default"/>
+      </w:rPr>
+    </w:lvl>
+    <w:lvl w:ilvl="8" w:tplc="04090005" w:tentative="1">
+      <w:start w:val="1"/>
+      <w:numFmt w:val="bullet"/>
+      <w:lvlText w:val=""/>
+      <w:lvlJc w:val="left"/>
+      <w:pPr>
+        <w:ind w:left="7200" w:hanging="360"/>
+      </w:pPr>
+      <w:rPr>
+        <w:rFonts w:ascii="Wingdings" w:hAnsi="Wingdings" w:hint="default"/>
       </w:rPr>
     </w:lvl>
   </w:abstractNum>
-  <w:abstractNum w:abstractNumId="10" w15:restartNumberingAfterBreak="0">
-    <w:nsid w:val="369D5471"/>
-    <w:multiLevelType w:val="singleLevel"/>
-    <w:tmpl w:val="04090001"/>
-    <w:lvl w:ilvl="0">
-      <w:start w:val="1"/>
-      <w:numFmt w:val="bullet"/>
-      <w:lvlText w:val=""/>
-      <w:lvlJc w:val="left"/>
-      <w:pPr>
-        <w:tabs>
-          <w:tab w:val="num" w:pos="360"/>
-        </w:tabs>
-        <w:ind w:left="360" w:hanging="360"/>
-      </w:pPr>
-      <w:rPr>
-        <w:rFonts w:ascii="Symbol" w:hAnsi="Symbol" w:hint="default"/>
-      </w:rPr>
-    </w:lvl>
-  </w:abstractNum>
-  <w:abstractNum w:abstractNumId="11" w15:restartNumberingAfterBreak="0">
+  <w:abstractNum w:abstractNumId="4" w15:restartNumberingAfterBreak="0">
     <w:nsid w:val="42B97F7B"/>
     <w:multiLevelType w:val="singleLevel"/>
     <w:tmpl w:val="04090001"/>
@@ -4555,7 +4615,7 @@
       </w:rPr>
     </w:lvl>
   </w:abstractNum>
-  <w:abstractNum w:abstractNumId="12" w15:restartNumberingAfterBreak="0">
+  <w:abstractNum w:abstractNumId="5" w15:restartNumberingAfterBreak="0">
     <w:nsid w:val="49E170D0"/>
     <w:multiLevelType w:val="singleLevel"/>
     <w:tmpl w:val="04090001"/>
@@ -4575,47 +4635,7 @@
       </w:rPr>
     </w:lvl>
   </w:abstractNum>
-  <w:abstractNum w:abstractNumId="13" w15:restartNumberingAfterBreak="0">
-    <w:nsid w:val="4F64732B"/>
-    <w:multiLevelType w:val="singleLevel"/>
-    <w:tmpl w:val="04090001"/>
-    <w:lvl w:ilvl="0">
-      <w:start w:val="1"/>
-      <w:numFmt w:val="bullet"/>
-      <w:lvlText w:val=""/>
-      <w:lvlJc w:val="left"/>
-      <w:pPr>
-        <w:tabs>
-          <w:tab w:val="num" w:pos="360"/>
-        </w:tabs>
-        <w:ind w:left="360" w:hanging="360"/>
-      </w:pPr>
-      <w:rPr>
-        <w:rFonts w:ascii="Symbol" w:hAnsi="Symbol" w:hint="default"/>
-      </w:rPr>
-    </w:lvl>
-  </w:abstractNum>
-  <w:abstractNum w:abstractNumId="14" w15:restartNumberingAfterBreak="0">
-    <w:nsid w:val="52DF734E"/>
-    <w:multiLevelType w:val="singleLevel"/>
-    <w:tmpl w:val="04090001"/>
-    <w:lvl w:ilvl="0">
-      <w:start w:val="1"/>
-      <w:numFmt w:val="bullet"/>
-      <w:lvlText w:val=""/>
-      <w:lvlJc w:val="left"/>
-      <w:pPr>
-        <w:tabs>
-          <w:tab w:val="num" w:pos="360"/>
-        </w:tabs>
-        <w:ind w:left="360" w:hanging="360"/>
-      </w:pPr>
-      <w:rPr>
-        <w:rFonts w:ascii="Symbol" w:hAnsi="Symbol" w:hint="default"/>
-      </w:rPr>
-    </w:lvl>
-  </w:abstractNum>
-  <w:abstractNum w:abstractNumId="15" w15:restartNumberingAfterBreak="0">
+  <w:abstractNum w:abstractNumId="6" w15:restartNumberingAfterBreak="0">
     <w:nsid w:val="560418ED"/>
     <w:multiLevelType w:val="multilevel"/>
     <w:tmpl w:val="0332ECDE"/>
@@ -4729,19 +4749,16 @@
       </w:pPr>
     </w:lvl>
   </w:abstractNum>
-  <w:abstractNum w:abstractNumId="16" w15:restartNumberingAfterBreak="0">
-    <w:nsid w:val="66807FD9"/>
+  <w:abstractNum w:abstractNumId="7" w15:restartNumberingAfterBreak="0">
+    <w:nsid w:val="628311D8"/>
     <w:multiLevelType w:val="hybridMultilevel"/>
-    <w:tmpl w:val="EDA6B834"/>
+    <w:tmpl w:val="88A6DB5E"/>
     <w:lvl w:ilvl="0" w:tplc="04090001">
       <w:start w:val="1"/>
       <w:numFmt w:val="bullet"/>
       <w:lvlText w:val=""/>
       <w:lvlJc w:val="left"/>
       <w:pPr>
-        <w:tabs>
-          <w:tab w:val="num" w:pos="1440"/>
-        </w:tabs>
         <w:ind w:left="1440" w:hanging="360"/>
       </w:pPr>
       <w:rPr>
@@ -4754,6 +4771,122 @@
       <w:lvlText w:val="o"/>
       <w:lvlJc w:val="left"/>
       <w:pPr>
+        <w:ind w:left="2160" w:hanging="360"/>
+      </w:pPr>
+      <w:rPr>
+        <w:rFonts w:ascii="Courier New" w:hAnsi="Courier New" w:cs="Courier New" w:hint="default"/>
+      </w:rPr>
+    </w:lvl>
+    <w:lvl w:ilvl="2" w:tplc="04090005" w:tentative="1">
+      <w:start w:val="1"/>
+      <w:numFmt w:val="bullet"/>
+      <w:lvlText w:val=""/>
+      <w:lvlJc w:val="left"/>
+      <w:pPr>
+        <w:ind w:left="2880" w:hanging="360"/>
+      </w:pPr>
+      <w:rPr>
+        <w:rFonts w:ascii="Wingdings" w:hAnsi="Wingdings" w:hint="default"/>
+      </w:rPr>
+    </w:lvl>
+    <w:lvl w:ilvl="3" w:tplc="04090001" w:tentative="1">
+      <w:start w:val="1"/>
+      <w:numFmt w:val="bullet"/>
+      <w:lvlText w:val=""/>
+      <w:lvlJc w:val="left"/>
+      <w:pPr>
+        <w:ind w:left="3600" w:hanging="360"/>
+      </w:pPr>
+      <w:rPr>
+        <w:rFonts w:ascii="Symbol" w:hAnsi="Symbol" w:hint="default"/>
+      </w:rPr>
+    </w:lvl>
+    <w:lvl w:ilvl="4" w:tplc="04090003" w:tentative="1">
+      <w:start w:val="1"/>
+      <w:numFmt w:val="bullet"/>
+      <w:lvlText w:val="o"/>
+      <w:lvlJc w:val="left"/>
+      <w:pPr>
+        <w:ind w:left="4320" w:hanging="360"/>
+      </w:pPr>
+      <w:rPr>
+        <w:rFonts w:ascii="Courier New" w:hAnsi="Courier New" w:cs="Courier New" w:hint="default"/>
+      </w:rPr>
+    </w:lvl>
+    <w:lvl w:ilvl="5" w:tplc="04090005" w:tentative="1">
+      <w:start w:val="1"/>
+      <w:numFmt w:val="bullet"/>
+      <w:lvlText w:val=""/>
+      <w:lvlJc w:val="left"/>
+      <w:pPr>
+        <w:ind w:left="5040" w:hanging="360"/>
+      </w:pPr>
+      <w:rPr>
+        <w:rFonts w:ascii="Wingdings" w:hAnsi="Wingdings" w:hint="default"/>
+      </w:rPr>
+    </w:lvl>
+    <w:lvl w:ilvl="6" w:tplc="04090001" w:tentative="1">
+      <w:start w:val="1"/>
+      <w:numFmt w:val="bullet"/>
+      <w:lvlText w:val=""/>
+      <w:lvlJc w:val="left"/>
+      <w:pPr>
+        <w:ind w:left="5760" w:hanging="360"/>
+      </w:pPr>
+      <w:rPr>
+        <w:rFonts w:ascii="Symbol" w:hAnsi="Symbol" w:hint="default"/>
+      </w:rPr>
+    </w:lvl>
+    <w:lvl w:ilvl="7" w:tplc="04090003" w:tentative="1">
+      <w:start w:val="1"/>
+      <w:numFmt w:val="bullet"/>
+      <w:lvlText w:val="o"/>
+      <w:lvlJc w:val="left"/>
+      <w:pPr>
+        <w:ind w:left="6480" w:hanging="360"/>
+      </w:pPr>
+      <w:rPr>
+        <w:rFonts w:ascii="Courier New" w:hAnsi="Courier New" w:cs="Courier New" w:hint="default"/>
+      </w:rPr>
+    </w:lvl>
+    <w:lvl w:ilvl="8" w:tplc="04090005" w:tentative="1">
+      <w:start w:val="1"/>
+      <w:numFmt w:val="bullet"/>
+      <w:lvlText w:val=""/>
+      <w:lvlJc w:val="left"/>
+      <w:pPr>
+        <w:ind w:left="7200" w:hanging="360"/>
+      </w:pPr>
+      <w:rPr>
+        <w:rFonts w:ascii="Wingdings" w:hAnsi="Wingdings" w:hint="default"/>
+      </w:rPr>
+    </w:lvl>
+  </w:abstractNum>
+  <w:abstractNum w:abstractNumId="8" w15:restartNumberingAfterBreak="0">
+    <w:nsid w:val="66807FD9"/>
+    <w:multiLevelType w:val="hybridMultilevel"/>
+    <w:tmpl w:val="EDA6B834"/>
+    <w:lvl w:ilvl="0" w:tplc="04090001">
+      <w:start w:val="1"/>
+      <w:numFmt w:val="bullet"/>
+      <w:lvlText w:val=""/>
+      <w:lvlJc w:val="left"/>
+      <w:pPr>
+        <w:tabs>
+          <w:tab w:val="num" w:pos="1440"/>
+        </w:tabs>
+        <w:ind w:left="1440" w:hanging="360"/>
+      </w:pPr>
+      <w:rPr>
+        <w:rFonts w:ascii="Symbol" w:hAnsi="Symbol" w:hint="default"/>
+      </w:rPr>
+    </w:lvl>
+    <w:lvl w:ilvl="1" w:tplc="04090003" w:tentative="1">
+      <w:start w:val="1"/>
+      <w:numFmt w:val="bullet"/>
+      <w:lvlText w:val="o"/>
+      <w:lvlJc w:val="left"/>
+      <w:pPr>
         <w:tabs>
           <w:tab w:val="num" w:pos="2160"/>
         </w:tabs>
@@ -4869,306 +5002,34 @@
       </w:rPr>
     </w:lvl>
   </w:abstractNum>
-  <w:abstractNum w:abstractNumId="17" w15:restartNumberingAfterBreak="0">
-    <w:nsid w:val="6D2F7D46"/>
-    <w:multiLevelType w:val="singleLevel"/>
-    <w:tmpl w:val="04090001"/>
-    <w:lvl w:ilvl="0">
-      <w:start w:val="1"/>
-      <w:numFmt w:val="bullet"/>
-      <w:lvlText w:val=""/>
-      <w:lvlJc w:val="left"/>
-      <w:pPr>
-        <w:tabs>
-          <w:tab w:val="num" w:pos="360"/>
-        </w:tabs>
-        <w:ind w:left="360" w:hanging="360"/>
-      </w:pPr>
-      <w:rPr>
-        <w:rFonts w:ascii="Symbol" w:hAnsi="Symbol" w:hint="default"/>
-      </w:rPr>
-    </w:lvl>
-  </w:abstractNum>
-  <w:abstractNum w:abstractNumId="18" w15:restartNumberingAfterBreak="0">
-    <w:nsid w:val="71F21F2A"/>
-    <w:multiLevelType w:val="singleLevel"/>
-    <w:tmpl w:val="04090001"/>
-    <w:lvl w:ilvl="0">
-      <w:start w:val="1"/>
-      <w:numFmt w:val="bullet"/>
-      <w:lvlText w:val=""/>
-      <w:lvlJc w:val="left"/>
-      <w:pPr>
-        <w:tabs>
-          <w:tab w:val="num" w:pos="360"/>
-        </w:tabs>
-        <w:ind w:left="360" w:hanging="360"/>
-      </w:pPr>
-      <w:rPr>
-        <w:rFonts w:ascii="Symbol" w:hAnsi="Symbol" w:hint="default"/>
-      </w:rPr>
-    </w:lvl>
-  </w:abstractNum>
-  <w:abstractNum w:abstractNumId="19" w15:restartNumberingAfterBreak="0">
-    <w:nsid w:val="743601FB"/>
-    <w:multiLevelType w:val="singleLevel"/>
-    <w:tmpl w:val="04090001"/>
-    <w:lvl w:ilvl="0">
-      <w:start w:val="1"/>
-      <w:numFmt w:val="bullet"/>
-      <w:lvlText w:val=""/>
-      <w:lvlJc w:val="left"/>
-      <w:pPr>
-        <w:tabs>
-          <w:tab w:val="num" w:pos="360"/>
-        </w:tabs>
-        <w:ind w:left="360" w:hanging="360"/>
-      </w:pPr>
-      <w:rPr>
-        <w:rFonts w:ascii="Symbol" w:hAnsi="Symbol" w:hint="default"/>
-      </w:rPr>
-    </w:lvl>
-  </w:abstractNum>
-  <w:abstractNum w:abstractNumId="20" w15:restartNumberingAfterBreak="0">
-    <w:nsid w:val="756150CA"/>
-    <w:multiLevelType w:val="singleLevel"/>
-    <w:tmpl w:val="04090001"/>
-    <w:lvl w:ilvl="0">
-      <w:start w:val="1"/>
-      <w:numFmt w:val="bullet"/>
-      <w:lvlText w:val=""/>
-      <w:lvlJc w:val="left"/>
-      <w:pPr>
-        <w:tabs>
-          <w:tab w:val="num" w:pos="360"/>
-        </w:tabs>
-        <w:ind w:left="360" w:hanging="360"/>
-      </w:pPr>
-      <w:rPr>
-        <w:rFonts w:ascii="Symbol" w:hAnsi="Symbol" w:hint="default"/>
-      </w:rPr>
-    </w:lvl>
-  </w:abstractNum>
-  <w:abstractNum w:abstractNumId="21" w15:restartNumberingAfterBreak="0">
-    <w:nsid w:val="7BE434D7"/>
-    <w:multiLevelType w:val="singleLevel"/>
-    <w:tmpl w:val="04090001"/>
-    <w:lvl w:ilvl="0">
-      <w:start w:val="1"/>
-      <w:numFmt w:val="bullet"/>
-      <w:lvlText w:val=""/>
-      <w:lvlJc w:val="left"/>
-      <w:pPr>
-        <w:tabs>
-          <w:tab w:val="num" w:pos="360"/>
-        </w:tabs>
-        <w:ind w:left="360" w:hanging="360"/>
-      </w:pPr>
-      <w:rPr>
-        <w:rFonts w:ascii="Symbol" w:hAnsi="Symbol" w:hint="default"/>
-      </w:rPr>
-    </w:lvl>
-  </w:abstractNum>
   <w:num w:numId="1">
     <w:abstractNumId w:val="0"/>
   </w:num>
   <w:num w:numId="2">
-    <w:abstractNumId w:val="9"/>
+    <w:abstractNumId w:val="5"/>
   </w:num>
   <w:num w:numId="3">
-    <w:abstractNumId w:val="21"/>
+    <w:abstractNumId w:val="2"/>
   </w:num>
   <w:num w:numId="4">
-    <w:abstractNumId w:val="14"/>
+    <w:abstractNumId w:val="4"/>
   </w:num>
   <w:num w:numId="5">
-    <w:abstractNumId w:val="13"/>
+    <w:abstractNumId w:val="8"/>
   </w:num>
   <w:num w:numId="6">
-    <w:abstractNumId w:val="1"/>
-    <w:lvlOverride w:ilvl="0">
-      <w:lvl w:ilvl="0">
-        <w:numFmt w:val="bullet"/>
-        <w:lvlText w:val=""/>
-        <w:legacy w:legacy="1" w:legacySpace="0" w:legacyIndent="360"/>
-        <w:lvlJc w:val="left"/>
-        <w:pPr>
-          <w:ind w:left="720" w:hanging="360"/>
-        </w:pPr>
-        <w:rPr>
-          <w:rFonts w:ascii="Symbol" w:hAnsi="Symbol" w:hint="default"/>
-        </w:rPr>
-      </w:lvl>
-    </w:lvlOverride>
+    <w:abstractNumId w:val="6"/>
   </w:num>
   <w:num w:numId="7">
-    <w:abstractNumId w:val="2"/>
+    <w:abstractNumId w:val="1"/>
   </w:num>
   <w:num w:numId="8">
-    <w:abstractNumId w:val="20"/>
+    <w:abstractNumId w:val="3"/>
   </w:num>
   <w:num w:numId="9">
-    <w:abstractNumId w:val="3"/>
-  </w:num>
-  <w:num w:numId="10">
-    <w:abstractNumId w:val="10"/>
-  </w:num>
-  <w:num w:numId="11">
-    <w:abstractNumId w:val="8"/>
-  </w:num>
-  <w:num w:numId="12">
-    <w:abstractNumId w:val="19"/>
-  </w:num>
-  <w:num w:numId="13">
     <w:abstractNumId w:val="7"/>
   </w:num>
-  <w:num w:numId="14">
-    <w:abstractNumId w:val="4"/>
-  </w:num>
-  <w:num w:numId="15">
-    <w:abstractNumId w:val="18"/>
-  </w:num>
-  <w:num w:numId="16">
-    <w:abstractNumId w:val="12"/>
-  </w:num>
-  <w:num w:numId="17">
-    <w:abstractNumId w:val="5"/>
-  </w:num>
-  <w:num w:numId="18">
-    <w:abstractNumId w:val="11"/>
-  </w:num>
-  <w:num w:numId="19">
-    <w:abstractNumId w:val="1"/>
-    <w:lvlOverride w:ilvl="0">
-      <w:lvl w:ilvl="0">
-        <w:start w:val="1"/>
-        <w:numFmt w:val="bullet"/>
-        <w:lvlText w:val=""/>
-        <w:legacy w:legacy="1" w:legacySpace="0" w:legacyIndent="360"/>
-        <w:lvlJc w:val="left"/>
-        <w:pPr>
-          <w:ind w:left="1080" w:hanging="360"/>
-        </w:pPr>
-        <w:rPr>
-          <w:rFonts w:ascii="Symbol" w:hAnsi="Symbol" w:hint="default"/>
-        </w:rPr>
-      </w:lvl>
-    </w:lvlOverride>
-  </w:num>
-  <w:num w:numId="20">
-    <w:abstractNumId w:val="6"/>
-  </w:num>
-  <w:num w:numId="21">
-    <w:abstractNumId w:val="17"/>
-  </w:num>
-  <w:num w:numId="22">
-    <w:abstractNumId w:val="0"/>
-    <w:lvlOverride w:ilvl="0">
-      <w:startOverride w:val="1"/>
-    </w:lvlOverride>
-    <w:lvlOverride w:ilvl="1">
-      <w:startOverride w:val="1"/>
-    </w:lvlOverride>
-    <w:lvlOverride w:ilvl="2">
-      <w:startOverride w:val="1"/>
-    </w:lvlOverride>
-    <w:lvlOverride w:ilvl="3">
-      <w:startOverride w:val="1"/>
-    </w:lvlOverride>
-    <w:lvlOverride w:ilvl="4">
-      <w:startOverride w:val="1"/>
-    </w:lvlOverride>
-    <w:lvlOverride w:ilvl="5">
-      <w:startOverride w:val="1"/>
-    </w:lvlOverride>
-    <w:lvlOverride w:ilvl="6">
-      <w:startOverride w:val="1"/>
-    </w:lvlOverride>
-    <w:lvlOverride w:ilvl="7">
-      <w:startOverride w:val="1"/>
-    </w:lvlOverride>
-    <w:lvlOverride w:ilvl="8">
-      <w:startOverride w:val="1"/>
-    </w:lvlOverride>
-  </w:num>
-  <w:num w:numId="23">
-    <w:abstractNumId w:val="12"/>
-  </w:num>
-  <w:num w:numId="24">
-    <w:abstractNumId w:val="5"/>
-  </w:num>
-  <w:num w:numId="25">
-    <w:abstractNumId w:val="11"/>
-  </w:num>
-  <w:num w:numId="26">
-    <w:abstractNumId w:val="0"/>
-  </w:num>
-  <w:num w:numId="27">
-    <w:abstractNumId w:val="0"/>
-  </w:num>
-  <w:num w:numId="28">
-    <w:abstractNumId w:val="0"/>
-  </w:num>
-  <w:num w:numId="29">
-    <w:abstractNumId w:val="0"/>
-  </w:num>
-  <w:num w:numId="30">
-    <w:abstractNumId w:val="0"/>
-  </w:num>
-  <w:num w:numId="31">
-    <w:abstractNumId w:val="0"/>
-  </w:num>
-  <w:num w:numId="32">
-    <w:abstractNumId w:val="0"/>
-  </w:num>
-  <w:num w:numId="33">
-    <w:abstractNumId w:val="0"/>
-  </w:num>
-  <w:num w:numId="34">
-    <w:abstractNumId w:val="0"/>
-  </w:num>
-  <w:num w:numId="35">
-    <w:abstractNumId w:val="0"/>
-  </w:num>
-  <w:num w:numId="36">
-    <w:abstractNumId w:val="0"/>
-  </w:num>
-  <w:num w:numId="37">
-    <w:abstractNumId w:val="0"/>
-  </w:num>
-  <w:num w:numId="38">
-    <w:abstractNumId w:val="0"/>
-  </w:num>
-  <w:num w:numId="39">
-    <w:abstractNumId w:val="0"/>
-  </w:num>
-  <w:num w:numId="40">
-    <w:abstractNumId w:val="0"/>
-  </w:num>
-  <w:num w:numId="41">
-    <w:abstractNumId w:val="0"/>
-  </w:num>
-  <w:num w:numId="42">
-    <w:abstractNumId w:val="0"/>
-  </w:num>
-  <w:num w:numId="43">
-    <w:abstractNumId w:val="0"/>
-  </w:num>
-  <w:num w:numId="44">
-    <w:abstractNumId w:val="0"/>
-  </w:num>
-  <w:num w:numId="45">
-    <w:abstractNumId w:val="0"/>
-  </w:num>
-  <w:num w:numId="46">
-    <w:abstractNumId w:val="0"/>
-  </w:num>
-  <w:num w:numId="47">
-    <w:abstractNumId w:val="16"/>
-  </w:num>
-  <w:num w:numId="48">
-    <w:abstractNumId w:val="15"/>
-  </w:num>
+  <w:numIdMacAtCleanup w:val="9"/>
 </w:numbering>
 </file>
 
@@ -5250,7 +5111,7 @@
     <w:lsdException w:name="Closing" w:semiHidden="1" w:unhideWhenUsed="1"/>
     <w:lsdException w:name="Signature" w:semiHidden="1" w:unhideWhenUsed="1"/>
     <w:lsdException w:name="Default Paragraph Font" w:semiHidden="1" w:uiPriority="1" w:unhideWhenUsed="1"/>
-    <w:lsdException w:name="Body Text" w:semiHidden="1" w:unhideWhenUsed="1"/>
+    <w:lsdException w:name="Body Text" w:semiHidden="1" w:uiPriority="0" w:unhideWhenUsed="1"/>
     <w:lsdException w:name="Body Text Indent" w:semiHidden="1" w:unhideWhenUsed="1"/>
     <w:lsdException w:name="List Continue" w:semiHidden="1" w:unhideWhenUsed="1"/>
     <w:lsdException w:name="List Continue 2" w:semiHidden="1" w:unhideWhenUsed="1"/>
@@ -6074,7 +5935,7 @@
     <w:pPr>
       <w:widowControl/>
       <w:numPr>
-        <w:numId w:val="48"/>
+        <w:numId w:val="6"/>
       </w:numPr>
       <w:tabs>
         <w:tab w:val="left" w:pos="720"/>
@@ -6127,6 +5988,17 @@
       <w:b/>
       <w:bCs/>
     </w:rPr>
+  </w:style>
+  <w:style w:type="paragraph" w:styleId="ListParagraph">
+    <w:name w:val="List Paragraph"/>
+    <w:basedOn w:val="Normal"/>
+    <w:uiPriority w:val="34"/>
+    <w:qFormat/>
+    <w:rsid w:val="00211ED7"/>
+    <w:pPr>
+      <w:ind w:left="720"/>
+      <w:contextualSpacing/>
+    </w:pPr>
   </w:style>
 </w:styles>
 </file>

</xml_diff>